<commit_message>
Renamed everything inside the projects to Pinball 45
</commit_message>
<xml_diff>
--- a/project/Bewertung Halbjahresprojekt Pinball 45.docx
+++ b/project/Bewertung Halbjahresprojekt Pinball 45.docx
@@ -22,7 +22,16 @@
           <w:sz w:val="21"/>
           <w:szCs w:val="21"/>
         </w:rPr>
-        <w:t>Bewertung Halbjahresprojekt Pinball Hz</w:t>
+        <w:t xml:space="preserve">Bewertung Halbjahresprojekt Pinball </w:t>
+      </w:r>
+      <w:r>
+        <w:rPr>
+          <w:b/>
+          <w:bCs/>
+          <w:sz w:val="21"/>
+          <w:szCs w:val="21"/>
+        </w:rPr>
+        <w:t>45</w:t>
       </w:r>
     </w:p>
     <w:p>
@@ -1519,14 +1528,7 @@
                 <w:sz w:val="21"/>
                 <w:szCs w:val="21"/>
               </w:rPr>
-              <w:t>S</w:t>
-            </w:r>
-            <w:r>
-              <w:rPr>
-                <w:sz w:val="21"/>
-                <w:szCs w:val="21"/>
-              </w:rPr>
-              <w:t>core</w:t>
+              <w:t>Score</w:t>
             </w:r>
           </w:p>
         </w:tc>
@@ -1554,21 +1556,7 @@
                 <w:sz w:val="21"/>
                 <w:szCs w:val="21"/>
               </w:rPr>
-              <w:t>Für Kollisionen kriegt man Punkte. Diese werden</w:t>
-            </w:r>
-            <w:r>
-              <w:rPr>
-                <w:sz w:val="21"/>
-                <w:szCs w:val="21"/>
-              </w:rPr>
-              <w:t xml:space="preserve"> während des Spiels </w:t>
-            </w:r>
-            <w:r>
-              <w:rPr>
-                <w:sz w:val="21"/>
-                <w:szCs w:val="21"/>
-              </w:rPr>
-              <w:t>angezeigt.</w:t>
+              <w:t>Für Kollisionen kriegt man Punkte. Diese werden während des Spiels angezeigt.</w:t>
             </w:r>
           </w:p>
         </w:tc>
@@ -2047,75 +2035,6 @@
                 <w:szCs w:val="21"/>
               </w:rPr>
               <w:t>Beschreibung</w:t>
-            </w:r>
-          </w:p>
-        </w:tc>
-      </w:tr>
-      <w:tr>
-        <w:trPr/>
-        <w:tc>
-          <w:tcPr>
-            <w:tcW w:w="3330" w:type="dxa"/>
-            <w:tcBorders>
-              <w:left w:val="single" w:sz="2" w:space="0" w:color="000000"/>
-              <w:bottom w:val="single" w:sz="2" w:space="0" w:color="000000"/>
-            </w:tcBorders>
-          </w:tcPr>
-          <w:p>
-            <w:pPr>
-              <w:pStyle w:val="TableContents"/>
-              <w:widowControl w:val="false"/>
-              <w:bidi w:val="0"/>
-              <w:jc w:val="left"/>
-              <w:rPr>
-                <w:sz w:val="21"/>
-                <w:szCs w:val="21"/>
-              </w:rPr>
-            </w:pPr>
-            <w:r>
-              <w:rPr>
-                <w:sz w:val="21"/>
-                <w:szCs w:val="21"/>
-              </w:rPr>
-              <w:t>Hz-Counter</w:t>
-            </w:r>
-          </w:p>
-        </w:tc>
-        <w:tc>
-          <w:tcPr>
-            <w:tcW w:w="7649" w:type="dxa"/>
-            <w:tcBorders>
-              <w:left w:val="single" w:sz="2" w:space="0" w:color="000000"/>
-              <w:bottom w:val="single" w:sz="2" w:space="0" w:color="000000"/>
-              <w:right w:val="single" w:sz="2" w:space="0" w:color="000000"/>
-            </w:tcBorders>
-          </w:tcPr>
-          <w:p>
-            <w:pPr>
-              <w:pStyle w:val="TableContents"/>
-              <w:widowControl w:val="false"/>
-              <w:bidi w:val="0"/>
-              <w:jc w:val="left"/>
-              <w:rPr>
-                <w:sz w:val="21"/>
-                <w:szCs w:val="21"/>
-              </w:rPr>
-            </w:pPr>
-            <w:r>
-              <w:rPr>
-                <w:sz w:val="21"/>
-                <w:szCs w:val="21"/>
-              </w:rPr>
-              <w:t xml:space="preserve"> </w:t>
-            </w:r>
-            <w:r>
-              <w:rPr>
-                <w:b w:val="false"/>
-                <w:bCs w:val="false"/>
-                <w:sz w:val="21"/>
-                <w:szCs w:val="21"/>
-              </w:rPr>
-              <w:t>Es wird ermittelt und angezeigt, wie häufig der Ball in der Sekunde gegen etwas prallt.</w:t>
             </w:r>
           </w:p>
         </w:tc>

</xml_diff>